<commit_message>
[UPD] Answers on questions of lab #14 were updated.
</commit_message>
<xml_diff>
--- a/prolog/lab_14/ЛР14.docx
+++ b/prolog/lab_14/ЛР14.docx
@@ -38554,7 +38554,6 @@
                 <w:bCs/>
                 <w:sz w:val="20"/>
                 <w:szCs w:val="20"/>
-                <w:lang w:val="en-US"/>
               </w:rPr>
             </w:pPr>
           </w:p>
@@ -38852,6 +38851,7 @@
                 <w:bCs/>
                 <w:sz w:val="20"/>
                 <w:szCs w:val="20"/>
+                <w:lang w:val="en-US"/>
               </w:rPr>
             </w:pPr>
           </w:p>
@@ -39147,6 +39147,7 @@
                 <w:bCs/>
                 <w:sz w:val="20"/>
                 <w:szCs w:val="20"/>
+                <w:lang w:val="en-US"/>
               </w:rPr>
             </w:pPr>
           </w:p>
@@ -39491,6 +39492,7 @@
         <w:spacing w:line="360" w:lineRule="auto"/>
         <w:rPr>
           <w:bCs/>
+          <w:lang w:val="en-US"/>
         </w:rPr>
       </w:pPr>
     </w:p>
@@ -43569,16 +43571,7 @@
                 <w:szCs w:val="20"/>
                 <w:lang w:val="en-US"/>
               </w:rPr>
-              <w:t>car</w:t>
-            </w:r>
-            <w:r>
-              <w:rPr>
-                <w:bCs/>
-                <w:sz w:val="20"/>
-                <w:szCs w:val="20"/>
-                <w:lang w:val="en-US"/>
-              </w:rPr>
-              <w:t>)</w:t>
+              <w:t>car)</w:t>
             </w:r>
           </w:p>
         </w:tc>
@@ -45477,16 +45470,7 @@
                 <w:szCs w:val="20"/>
                 <w:lang w:val="en-US"/>
               </w:rPr>
-              <w:t>car</w:t>
-            </w:r>
-            <w:r>
-              <w:rPr>
-                <w:bCs/>
-                <w:sz w:val="20"/>
-                <w:szCs w:val="20"/>
-                <w:lang w:val="en-US"/>
-              </w:rPr>
-              <w:t xml:space="preserve">, </w:t>
+              <w:t xml:space="preserve">car, </w:t>
             </w:r>
             <w:proofErr w:type="spellStart"/>
             <w:r>
@@ -47475,7 +47459,6 @@
                 <w:bCs/>
                 <w:sz w:val="20"/>
                 <w:szCs w:val="20"/>
-                <w:lang w:val="en-US"/>
               </w:rPr>
             </w:pPr>
           </w:p>
@@ -47693,6 +47676,7 @@
                 <w:bCs/>
                 <w:sz w:val="20"/>
                 <w:szCs w:val="20"/>
+                <w:lang w:val="en-US"/>
               </w:rPr>
             </w:pPr>
           </w:p>
@@ -47971,6 +47955,7 @@
                 <w:bCs/>
                 <w:sz w:val="20"/>
                 <w:szCs w:val="20"/>
+                <w:lang w:val="en-US"/>
               </w:rPr>
             </w:pPr>
           </w:p>
@@ -48645,6 +48630,37 @@
       <w:r>
         <w:t>Работа алгоритма унификации заключается в попарном сопоставлении термов и попытке построить для них общий пример. Алгоритм унификации производит двунаправленную передачу параметров процедурам. Двунаправленная передача параметров при работе алгоритма унификации – передача этих самых параметров извне в программу для дальнейшего использования или из программы во внешний мир (например, значение параметра, который нас интересует).</w:t>
       </w:r>
+      <w:r>
+        <w:t xml:space="preserve"> Пример: пункты 5 и 7 в задании 3 – мы передаем </w:t>
+      </w:r>
+      <w:proofErr w:type="spellStart"/>
+      <w:r>
+        <w:t>неконкретизированную</w:t>
+      </w:r>
+      <w:proofErr w:type="spellEnd"/>
+      <w:r>
+        <w:t xml:space="preserve"> переменную </w:t>
+      </w:r>
+      <w:r>
+        <w:rPr>
+          <w:lang w:val="en-US"/>
+        </w:rPr>
+        <w:t>Surname</w:t>
+      </w:r>
+      <w:r>
+        <w:t xml:space="preserve"> </w:t>
+      </w:r>
+      <w:r>
+        <w:t xml:space="preserve">в процедуру, потом эта переменная </w:t>
+      </w:r>
+      <w:proofErr w:type="gramStart"/>
+      <w:r>
+        <w:t>конкретизируется</w:t>
+      </w:r>
+      <w:proofErr w:type="gramEnd"/>
+      <w:r>
+        <w:t xml:space="preserve"> и мы получаем интересующую нас информацию – фамилию владельца.</w:t>
+      </w:r>
     </w:p>
     <w:p>
       <w:pPr>
@@ -48773,6 +48789,156 @@
           <w:bCs/>
         </w:rPr>
         <w:t>анонимные – символ подчеркивания.</w:t>
+      </w:r>
+    </w:p>
+    <w:p>
+      <w:pPr>
+        <w:spacing w:line="360" w:lineRule="auto"/>
+        <w:ind w:firstLine="426"/>
+        <w:jc w:val="both"/>
+        <w:rPr>
+          <w:b/>
+        </w:rPr>
+      </w:pPr>
+      <w:r>
+        <w:rPr>
+          <w:b/>
+        </w:rPr>
+        <w:t>Примеры переменных в нашем задании:</w:t>
+      </w:r>
+    </w:p>
+    <w:p>
+      <w:pPr>
+        <w:pStyle w:val="a4"/>
+        <w:numPr>
+          <w:ilvl w:val="0"/>
+          <w:numId w:val="13"/>
+        </w:numPr>
+        <w:spacing w:line="360" w:lineRule="auto"/>
+        <w:ind w:left="426"/>
+        <w:jc w:val="both"/>
+        <w:rPr>
+          <w:bCs/>
+        </w:rPr>
+      </w:pPr>
+      <w:r>
+        <w:rPr>
+          <w:bCs/>
+          <w:lang w:val="en-US"/>
+        </w:rPr>
+        <w:t>Surname</w:t>
+      </w:r>
+      <w:r>
+        <w:rPr>
+          <w:bCs/>
+          <w:lang w:val="en-US"/>
+        </w:rPr>
+        <w:t xml:space="preserve">, </w:t>
+      </w:r>
+      <w:r>
+        <w:rPr>
+          <w:bCs/>
+          <w:lang w:val="en-US"/>
+        </w:rPr>
+        <w:t>City</w:t>
+      </w:r>
+      <w:r>
+        <w:rPr>
+          <w:bCs/>
+          <w:lang w:val="en-US"/>
+        </w:rPr>
+        <w:t xml:space="preserve">, </w:t>
+      </w:r>
+      <w:r>
+        <w:rPr>
+          <w:bCs/>
+          <w:lang w:val="en-US"/>
+        </w:rPr>
+        <w:t xml:space="preserve">Phone, </w:t>
+      </w:r>
+      <w:proofErr w:type="spellStart"/>
+      <w:r>
+        <w:rPr>
+          <w:bCs/>
+          <w:lang w:val="en-US"/>
+        </w:rPr>
+        <w:t>Bank_Name</w:t>
+      </w:r>
+      <w:proofErr w:type="spellEnd"/>
+      <w:r>
+        <w:rPr>
+          <w:bCs/>
+          <w:lang w:val="en-US"/>
+        </w:rPr>
+        <w:t xml:space="preserve"> </w:t>
+      </w:r>
+      <w:r>
+        <w:rPr>
+          <w:bCs/>
+        </w:rPr>
+        <w:t>и</w:t>
+      </w:r>
+      <w:r>
+        <w:rPr>
+          <w:bCs/>
+          <w:lang w:val="en-US"/>
+        </w:rPr>
+        <w:t xml:space="preserve"> </w:t>
+      </w:r>
+      <w:proofErr w:type="spellStart"/>
+      <w:r>
+        <w:rPr>
+          <w:bCs/>
+        </w:rPr>
+        <w:t>др</w:t>
+      </w:r>
+      <w:proofErr w:type="spellEnd"/>
+      <w:r>
+        <w:rPr>
+          <w:bCs/>
+          <w:lang w:val="en-US"/>
+        </w:rPr>
+        <w:t xml:space="preserve">. – </w:t>
+      </w:r>
+      <w:r>
+        <w:rPr>
+          <w:bCs/>
+        </w:rPr>
+        <w:t>именованные</w:t>
+      </w:r>
+      <w:r>
+        <w:rPr>
+          <w:bCs/>
+          <w:lang w:val="en-US"/>
+        </w:rPr>
+        <w:t xml:space="preserve">. </w:t>
+      </w:r>
+      <w:r>
+        <w:rPr>
+          <w:bCs/>
+        </w:rPr>
+        <w:t>Нам эти данные интересны, поэтому мы их делаем именованными</w:t>
+      </w:r>
+    </w:p>
+    <w:p>
+      <w:pPr>
+        <w:pStyle w:val="a4"/>
+        <w:numPr>
+          <w:ilvl w:val="0"/>
+          <w:numId w:val="13"/>
+        </w:numPr>
+        <w:spacing w:line="360" w:lineRule="auto"/>
+        <w:ind w:left="426"/>
+        <w:jc w:val="both"/>
+        <w:rPr>
+          <w:bCs/>
+        </w:rPr>
+      </w:pPr>
+      <w:r>
+        <w:rPr>
+          <w:bCs/>
+        </w:rPr>
+        <w:t>Символы подчеркивания – анонимные. Эти данные нам не нужны, мы их не выводим, поэтому их можно сделать анонимными.</w:t>
       </w:r>
     </w:p>
     <w:p>
@@ -49625,6 +49791,119 @@
     </w:lvl>
   </w:abstractNum>
   <w:abstractNum w:abstractNumId="8" w15:restartNumberingAfterBreak="0">
+    <w:nsid w:val="54202599"/>
+    <w:multiLevelType w:val="hybridMultilevel"/>
+    <w:tmpl w:val="129686EA"/>
+    <w:lvl w:ilvl="0" w:tplc="04190001">
+      <w:start w:val="1"/>
+      <w:numFmt w:val="bullet"/>
+      <w:lvlText w:val=""/>
+      <w:lvlJc w:val="left"/>
+      <w:pPr>
+        <w:ind w:left="720" w:hanging="360"/>
+      </w:pPr>
+      <w:rPr>
+        <w:rFonts w:ascii="Symbol" w:hAnsi="Symbol" w:hint="default"/>
+      </w:rPr>
+    </w:lvl>
+    <w:lvl w:ilvl="1" w:tplc="04190003" w:tentative="1">
+      <w:start w:val="1"/>
+      <w:numFmt w:val="bullet"/>
+      <w:lvlText w:val="o"/>
+      <w:lvlJc w:val="left"/>
+      <w:pPr>
+        <w:ind w:left="1440" w:hanging="360"/>
+      </w:pPr>
+      <w:rPr>
+        <w:rFonts w:ascii="Courier New" w:hAnsi="Courier New" w:cs="Courier New" w:hint="default"/>
+      </w:rPr>
+    </w:lvl>
+    <w:lvl w:ilvl="2" w:tplc="04190005" w:tentative="1">
+      <w:start w:val="1"/>
+      <w:numFmt w:val="bullet"/>
+      <w:lvlText w:val=""/>
+      <w:lvlJc w:val="left"/>
+      <w:pPr>
+        <w:ind w:left="2160" w:hanging="360"/>
+      </w:pPr>
+      <w:rPr>
+        <w:rFonts w:ascii="Wingdings" w:hAnsi="Wingdings" w:hint="default"/>
+      </w:rPr>
+    </w:lvl>
+    <w:lvl w:ilvl="3" w:tplc="04190001" w:tentative="1">
+      <w:start w:val="1"/>
+      <w:numFmt w:val="bullet"/>
+      <w:lvlText w:val=""/>
+      <w:lvlJc w:val="left"/>
+      <w:pPr>
+        <w:ind w:left="2880" w:hanging="360"/>
+      </w:pPr>
+      <w:rPr>
+        <w:rFonts w:ascii="Symbol" w:hAnsi="Symbol" w:hint="default"/>
+      </w:rPr>
+    </w:lvl>
+    <w:lvl w:ilvl="4" w:tplc="04190003" w:tentative="1">
+      <w:start w:val="1"/>
+      <w:numFmt w:val="bullet"/>
+      <w:lvlText w:val="o"/>
+      <w:lvlJc w:val="left"/>
+      <w:pPr>
+        <w:ind w:left="3600" w:hanging="360"/>
+      </w:pPr>
+      <w:rPr>
+        <w:rFonts w:ascii="Courier New" w:hAnsi="Courier New" w:cs="Courier New" w:hint="default"/>
+      </w:rPr>
+    </w:lvl>
+    <w:lvl w:ilvl="5" w:tplc="04190005" w:tentative="1">
+      <w:start w:val="1"/>
+      <w:numFmt w:val="bullet"/>
+      <w:lvlText w:val=""/>
+      <w:lvlJc w:val="left"/>
+      <w:pPr>
+        <w:ind w:left="4320" w:hanging="360"/>
+      </w:pPr>
+      <w:rPr>
+        <w:rFonts w:ascii="Wingdings" w:hAnsi="Wingdings" w:hint="default"/>
+      </w:rPr>
+    </w:lvl>
+    <w:lvl w:ilvl="6" w:tplc="04190001" w:tentative="1">
+      <w:start w:val="1"/>
+      <w:numFmt w:val="bullet"/>
+      <w:lvlText w:val=""/>
+      <w:lvlJc w:val="left"/>
+      <w:pPr>
+        <w:ind w:left="5040" w:hanging="360"/>
+      </w:pPr>
+      <w:rPr>
+        <w:rFonts w:ascii="Symbol" w:hAnsi="Symbol" w:hint="default"/>
+      </w:rPr>
+    </w:lvl>
+    <w:lvl w:ilvl="7" w:tplc="04190003" w:tentative="1">
+      <w:start w:val="1"/>
+      <w:numFmt w:val="bullet"/>
+      <w:lvlText w:val="o"/>
+      <w:lvlJc w:val="left"/>
+      <w:pPr>
+        <w:ind w:left="5760" w:hanging="360"/>
+      </w:pPr>
+      <w:rPr>
+        <w:rFonts w:ascii="Courier New" w:hAnsi="Courier New" w:cs="Courier New" w:hint="default"/>
+      </w:rPr>
+    </w:lvl>
+    <w:lvl w:ilvl="8" w:tplc="04190005" w:tentative="1">
+      <w:start w:val="1"/>
+      <w:numFmt w:val="bullet"/>
+      <w:lvlText w:val=""/>
+      <w:lvlJc w:val="left"/>
+      <w:pPr>
+        <w:ind w:left="6480" w:hanging="360"/>
+      </w:pPr>
+      <w:rPr>
+        <w:rFonts w:ascii="Wingdings" w:hAnsi="Wingdings" w:hint="default"/>
+      </w:rPr>
+    </w:lvl>
+  </w:abstractNum>
+  <w:abstractNum w:abstractNumId="9" w15:restartNumberingAfterBreak="0">
     <w:nsid w:val="5BFD3035"/>
     <w:multiLevelType w:val="hybridMultilevel"/>
     <w:tmpl w:val="216C8A6C"/>
@@ -49713,7 +49992,7 @@
       </w:pPr>
     </w:lvl>
   </w:abstractNum>
-  <w:abstractNum w:abstractNumId="9" w15:restartNumberingAfterBreak="0">
+  <w:abstractNum w:abstractNumId="10" w15:restartNumberingAfterBreak="0">
     <w:nsid w:val="5E7D3000"/>
     <w:multiLevelType w:val="hybridMultilevel"/>
     <w:tmpl w:val="DE66AFEC"/>
@@ -49799,7 +50078,7 @@
       </w:pPr>
     </w:lvl>
   </w:abstractNum>
-  <w:abstractNum w:abstractNumId="10" w15:restartNumberingAfterBreak="0">
+  <w:abstractNum w:abstractNumId="11" w15:restartNumberingAfterBreak="0">
     <w:nsid w:val="7EA41B84"/>
     <w:multiLevelType w:val="hybridMultilevel"/>
     <w:tmpl w:val="7DD85D98"/>
@@ -49925,10 +50204,10 @@
     <w:abstractNumId w:val="6"/>
   </w:num>
   <w:num w:numId="5">
-    <w:abstractNumId w:val="9"/>
+    <w:abstractNumId w:val="10"/>
   </w:num>
   <w:num w:numId="6">
-    <w:abstractNumId w:val="8"/>
+    <w:abstractNumId w:val="9"/>
   </w:num>
   <w:num w:numId="7">
     <w:abstractNumId w:val="1"/>
@@ -49943,7 +50222,7 @@
     <w:abstractNumId w:val="5"/>
   </w:num>
   <w:num w:numId="11">
-    <w:abstractNumId w:val="10"/>
+    <w:abstractNumId w:val="11"/>
     <w:lvlOverride w:ilvl="0">
       <w:startOverride w:val="1"/>
     </w:lvlOverride>
@@ -49974,6 +50253,9 @@
   </w:num>
   <w:num w:numId="12">
     <w:abstractNumId w:val="7"/>
+  </w:num>
+  <w:num w:numId="13">
+    <w:abstractNumId w:val="8"/>
   </w:num>
 </w:numbering>
 </file>

</xml_diff>